<commit_message>
Update and add correct
</commit_message>
<xml_diff>
--- a/analysis/Overview.docx
+++ b/analysis/Overview.docx
@@ -2,6 +2,99 @@
 <file path=word/document.xml><?xml version="1.0" encoding="utf-8"?>
 <w:document xmlns:wpc="http://schemas.microsoft.com/office/word/2010/wordprocessingCanvas" xmlns:mc="http://schemas.openxmlformats.org/markup-compatibility/2006" xmlns:o="urn:schemas-microsoft-com:office:office" xmlns:r="http://schemas.openxmlformats.org/officeDocument/2006/relationships" xmlns:m="http://schemas.openxmlformats.org/officeDocument/2006/math" xmlns:v="urn:schemas-microsoft-com:vml" xmlns:wp14="http://schemas.microsoft.com/office/word/2010/wordprocessingDrawing" xmlns:wp="http://schemas.openxmlformats.org/drawingml/2006/wordprocessingDrawing" xmlns:w10="urn:schemas-microsoft-com:office:word" xmlns:w="http://schemas.openxmlformats.org/wordprocessingml/2006/main" xmlns:w14="http://schemas.microsoft.com/office/word/2010/wordml" xmlns:w15="http://schemas.microsoft.com/office/word/2012/wordml" xmlns:wpg="http://schemas.microsoft.com/office/word/2010/wordprocessingGroup" xmlns:wpi="http://schemas.microsoft.com/office/word/2010/wordprocessingInk" xmlns:wne="http://schemas.microsoft.com/office/word/2006/wordml" xmlns:wps="http://schemas.microsoft.com/office/word/2010/wordprocessingShape" mc:Ignorable="w14 w15 wp14">
   <w:body>
+    <w:p>
+      <w:pPr>
+        <w:rPr>
+          <w:rFonts w:asciiTheme="majorHAnsi" w:eastAsiaTheme="majorEastAsia" w:hAnsiTheme="majorHAnsi" w:cstheme="majorBidi"/>
+          <w:spacing w:val="-10"/>
+          <w:kern w:val="28"/>
+          <w:sz w:val="56"/>
+          <w:szCs w:val="56"/>
+        </w:rPr>
+      </w:pPr>
+      <w:r>
+        <w:rPr>
+          <w:rFonts w:asciiTheme="majorHAnsi" w:eastAsiaTheme="majorEastAsia" w:hAnsiTheme="majorHAnsi" w:cstheme="majorBidi"/>
+          <w:spacing w:val="-10"/>
+          <w:kern w:val="28"/>
+          <w:sz w:val="56"/>
+          <w:szCs w:val="56"/>
+        </w:rPr>
+        <w:fldChar w:fldCharType="begin"/>
+      </w:r>
+      <w:r>
+        <w:rPr>
+          <w:rFonts w:asciiTheme="majorHAnsi" w:eastAsiaTheme="majorEastAsia" w:hAnsiTheme="majorHAnsi" w:cstheme="majorBidi"/>
+          <w:spacing w:val="-10"/>
+          <w:kern w:val="28"/>
+          <w:sz w:val="56"/>
+          <w:szCs w:val="56"/>
+        </w:rPr>
+        <w:instrText xml:space="preserve"> TITLE   \* MERGEFORMAT </w:instrText>
+      </w:r>
+      <w:r>
+        <w:rPr>
+          <w:rFonts w:asciiTheme="majorHAnsi" w:eastAsiaTheme="majorEastAsia" w:hAnsiTheme="majorHAnsi" w:cstheme="majorBidi"/>
+          <w:spacing w:val="-10"/>
+          <w:kern w:val="28"/>
+          <w:sz w:val="56"/>
+          <w:szCs w:val="56"/>
+        </w:rPr>
+        <w:fldChar w:fldCharType="separate"/>
+      </w:r>
+      <w:r>
+        <w:rPr>
+          <w:rFonts w:asciiTheme="majorHAnsi" w:eastAsiaTheme="majorEastAsia" w:hAnsiTheme="majorHAnsi" w:cstheme="majorBidi"/>
+          <w:spacing w:val="-10"/>
+          <w:kern w:val="28"/>
+          <w:sz w:val="56"/>
+          <w:szCs w:val="56"/>
+        </w:rPr>
+        <w:t>ELICIT pipeline task overview</w:t>
+      </w:r>
+      <w:r>
+        <w:rPr>
+          <w:rFonts w:asciiTheme="majorHAnsi" w:eastAsiaTheme="majorEastAsia" w:hAnsiTheme="majorHAnsi" w:cstheme="majorBidi"/>
+          <w:spacing w:val="-10"/>
+          <w:kern w:val="28"/>
+          <w:sz w:val="56"/>
+          <w:szCs w:val="56"/>
+        </w:rPr>
+        <w:fldChar w:fldCharType="end"/>
+      </w:r>
+    </w:p>
+    <w:p>
+      <w:r>
+        <w:rPr>
+          <w:rStyle w:val="Heading1Char"/>
+        </w:rPr>
+        <w:t>Hypothesis</w:t>
+      </w:r>
+      <w:r>
+        <w:br/>
+      </w:r>
+      <w:r>
+        <w:t>H: IE pipeline (green) markup aid</w:t>
+      </w:r>
+      <w:r>
+        <w:t>s</w:t>
+      </w:r>
+      <w:r>
+        <w:t xml:space="preserve"> decision making</w:t>
+      </w:r>
+      <w:r>
+        <w:t xml:space="preserve"> (as improved speed/accuracy in determining who/what/where/when in ELICIT scenarios)</w:t>
+      </w:r>
+    </w:p>
+    <w:p/>
+    <w:p>
+      <w:pPr>
+        <w:pStyle w:val="Heading1"/>
+      </w:pPr>
+      <w:r>
+        <w:t>Design</w:t>
+      </w:r>
+    </w:p>
     <w:p>
       <w:r>
         <w:t>IVs: with/without markup, (question)</w:t>
@@ -10,6 +103,11 @@
     <w:p>
       <w:r>
         <w:t>DVs: reaction time, accuracy</w:t>
+      </w:r>
+    </w:p>
+    <w:p>
+      <w:r>
+        <w:t>+SUS</w:t>
       </w:r>
     </w:p>
     <w:p/>
@@ -29,6 +127,15 @@
       <w:r>
         <w:t>The 4 scenarios are randomized (any order possible, can appear with or without markup)</w:t>
       </w:r>
+      <w:r>
+        <w:t xml:space="preserve">, </w:t>
+      </w:r>
+      <w:r>
+        <w:t xml:space="preserve">with/without </w:t>
+      </w:r>
+      <w:r>
+        <w:t>markup blocked</w:t>
+      </w:r>
     </w:p>
     <w:p/>
     <w:tbl>
@@ -141,7 +248,7 @@
                           <pic:cNvPicPr/>
                         </pic:nvPicPr>
                         <pic:blipFill>
-                          <a:blip r:embed="rId5"/>
+                          <a:blip r:embed="rId8"/>
                           <a:stretch>
                             <a:fillRect/>
                           </a:stretch>
@@ -162,6 +269,7 @@
               </w:drawing>
             </w:r>
           </w:p>
+          <w:p/>
         </w:tc>
         <w:tc>
           <w:tcPr>
@@ -193,7 +301,7 @@
                           <pic:cNvPicPr/>
                         </pic:nvPicPr>
                         <pic:blipFill>
-                          <a:blip r:embed="rId6"/>
+                          <a:blip r:embed="rId9"/>
                           <a:stretch>
                             <a:fillRect/>
                           </a:stretch>
@@ -217,9 +325,11 @@
         </w:tc>
       </w:tr>
     </w:tbl>
+    <w:p/>
     <w:p>
-      <w:bookmarkStart w:id="0" w:name="_GoBack"/>
-      <w:bookmarkEnd w:id="0"/>
+      <w:r>
+        <w:br w:type="page"/>
+      </w:r>
     </w:p>
     <w:tbl>
       <w:tblPr>
@@ -228,7 +338,7 @@
         <w:tblLook w:val="04A0" w:firstRow="1" w:lastRow="0" w:firstColumn="1" w:lastColumn="0" w:noHBand="0" w:noVBand="1"/>
       </w:tblPr>
       <w:tblGrid>
-        <w:gridCol w:w="1391"/>
+        <w:gridCol w:w="1696"/>
         <w:gridCol w:w="3208"/>
         <w:gridCol w:w="1031"/>
       </w:tblGrid>
@@ -251,6 +361,7 @@
               <w:rPr>
                 <w:color w:val="FFFFFF" w:themeColor="background1"/>
               </w:rPr>
+              <w:lastRenderedPageBreak/>
               <w:t>Markup</w:t>
             </w:r>
           </w:p>
@@ -313,7 +424,7 @@
           </w:tcPr>
           <w:p>
             <w:r>
-              <w:t>Plain</w:t>
+              <w:t>Without markup</w:t>
             </w:r>
           </w:p>
         </w:tc>
@@ -840,7 +951,6 @@
           </w:tcPr>
           <w:p>
             <w:r>
-              <w:lastRenderedPageBreak/>
               <w:t>With markup</w:t>
             </w:r>
           </w:p>
@@ -1095,6 +1205,8 @@
             </w:r>
           </w:p>
         </w:tc>
+        <w:bookmarkStart w:id="0" w:name="_GoBack"/>
+        <w:bookmarkEnd w:id="0"/>
       </w:tr>
       <w:tr>
         <w:tc>
@@ -1359,10 +1471,14 @@
     </w:tbl>
     <w:p/>
     <w:p>
+      <w:pPr>
+        <w:pStyle w:val="Heading1"/>
+      </w:pPr>
       <w:r>
-        <w:t>Is this legit?</w:t>
+        <w:t>Analysis</w:t>
       </w:r>
     </w:p>
+    <w:p/>
     <w:tbl>
       <w:tblPr>
         <w:tblStyle w:val="TableGrid"/>
@@ -1380,7 +1496,8 @@
       <w:tblGrid>
         <w:gridCol w:w="1275"/>
         <w:gridCol w:w="326"/>
-        <w:gridCol w:w="918"/>
+        <w:gridCol w:w="459"/>
+        <w:gridCol w:w="459"/>
         <w:gridCol w:w="326"/>
         <w:gridCol w:w="2322"/>
         <w:gridCol w:w="326"/>
@@ -1388,6 +1505,7 @@
         <w:gridCol w:w="326"/>
         <w:gridCol w:w="1237"/>
         <w:gridCol w:w="222"/>
+        <w:gridCol w:w="560"/>
       </w:tblGrid>
       <w:tr>
         <w:tc>
@@ -1419,6 +1537,7 @@
         <w:tc>
           <w:tcPr>
             <w:tcW w:w="0" w:type="auto"/>
+            <w:gridSpan w:val="2"/>
           </w:tcPr>
           <w:p>
             <w:pPr>
@@ -1464,6 +1583,32 @@
               <w:jc w:val="center"/>
             </w:pPr>
             <w:r>
+              <w:t>*</w:t>
+            </w:r>
+          </w:p>
+        </w:tc>
+        <w:tc>
+          <w:tcPr>
+            <w:tcW w:w="0" w:type="auto"/>
+          </w:tcPr>
+          <w:p>
+            <w:pPr>
+              <w:jc w:val="center"/>
+            </w:pPr>
+            <w:r>
+              <w:t>Scenario</w:t>
+            </w:r>
+          </w:p>
+        </w:tc>
+        <w:tc>
+          <w:tcPr>
+            <w:tcW w:w="0" w:type="auto"/>
+          </w:tcPr>
+          <w:p>
+            <w:pPr>
+              <w:jc w:val="center"/>
+            </w:pPr>
+            <w:r>
               <w:t>+</w:t>
             </w:r>
           </w:p>
@@ -1477,40 +1622,18 @@
               <w:jc w:val="center"/>
             </w:pPr>
             <w:r>
-              <w:t>Scenario</w:t>
-            </w:r>
-          </w:p>
-        </w:tc>
-        <w:tc>
-          <w:tcPr>
-            <w:tcW w:w="0" w:type="auto"/>
-          </w:tcPr>
-          <w:p>
-            <w:pPr>
-              <w:jc w:val="center"/>
-            </w:pPr>
-            <w:r>
-              <w:t>+</w:t>
-            </w:r>
-          </w:p>
-        </w:tc>
-        <w:tc>
-          <w:tcPr>
-            <w:tcW w:w="0" w:type="auto"/>
-          </w:tcPr>
-          <w:p>
-            <w:pPr>
-              <w:jc w:val="center"/>
-            </w:pPr>
-            <w:r>
-              <w:t>(1|</w:t>
-            </w:r>
-            <w:r>
-              <w:t>Worker</w:t>
-            </w:r>
-            <w:r>
-              <w:t>)</w:t>
-            </w:r>
+              <w:t>(1|Worker)</w:t>
+            </w:r>
+          </w:p>
+        </w:tc>
+        <w:tc>
+          <w:tcPr>
+            <w:tcW w:w="0" w:type="auto"/>
+          </w:tcPr>
+          <w:p>
+            <w:pPr>
+              <w:jc w:val="center"/>
+            </w:pPr>
           </w:p>
         </w:tc>
         <w:tc>
@@ -1563,6 +1686,7 @@
         <w:tc>
           <w:tcPr>
             <w:tcW w:w="0" w:type="auto"/>
+            <w:gridSpan w:val="2"/>
           </w:tcPr>
           <w:p>
             <w:pPr>
@@ -1572,20 +1696,13 @@
                 <w:sz w:val="20"/>
               </w:rPr>
             </w:pPr>
-          </w:p>
-        </w:tc>
-        <w:tc>
-          <w:tcPr>
-            <w:tcW w:w="0" w:type="auto"/>
-          </w:tcPr>
-          <w:p>
-            <w:pPr>
-              <w:jc w:val="center"/>
+            <w:r>
               <w:rPr>
                 <w:color w:val="A6A6A6" w:themeColor="background1" w:themeShade="A6"/>
                 <w:sz w:val="20"/>
               </w:rPr>
-            </w:pPr>
+              <w:t>0/1</w:t>
+            </w:r>
           </w:p>
         </w:tc>
         <w:tc>
@@ -1600,27 +1717,27 @@
                 <w:sz w:val="20"/>
               </w:rPr>
             </w:pPr>
-            <w:r>
+          </w:p>
+        </w:tc>
+        <w:tc>
+          <w:tcPr>
+            <w:tcW w:w="0" w:type="auto"/>
+          </w:tcPr>
+          <w:p>
+            <w:pPr>
+              <w:jc w:val="center"/>
               <w:rPr>
                 <w:color w:val="A6A6A6" w:themeColor="background1" w:themeShade="A6"/>
                 <w:sz w:val="20"/>
               </w:rPr>
-              <w:t>Who/What/Where/When</w:t>
-            </w:r>
-          </w:p>
-        </w:tc>
-        <w:tc>
-          <w:tcPr>
-            <w:tcW w:w="0" w:type="auto"/>
-          </w:tcPr>
-          <w:p>
-            <w:pPr>
-              <w:jc w:val="center"/>
+            </w:pPr>
+            <w:r>
               <w:rPr>
                 <w:color w:val="A6A6A6" w:themeColor="background1" w:themeShade="A6"/>
                 <w:sz w:val="20"/>
               </w:rPr>
-            </w:pPr>
+              <w:t>Who/What/Where/When</w:t>
+            </w:r>
           </w:p>
         </w:tc>
         <w:tc>
@@ -1635,27 +1752,27 @@
                 <w:sz w:val="20"/>
               </w:rPr>
             </w:pPr>
-            <w:r>
+          </w:p>
+        </w:tc>
+        <w:tc>
+          <w:tcPr>
+            <w:tcW w:w="0" w:type="auto"/>
+          </w:tcPr>
+          <w:p>
+            <w:pPr>
+              <w:jc w:val="center"/>
               <w:rPr>
                 <w:color w:val="A6A6A6" w:themeColor="background1" w:themeShade="A6"/>
                 <w:sz w:val="20"/>
               </w:rPr>
-              <w:t>1/2/3/4</w:t>
-            </w:r>
-          </w:p>
-        </w:tc>
-        <w:tc>
-          <w:tcPr>
-            <w:tcW w:w="0" w:type="auto"/>
-          </w:tcPr>
-          <w:p>
-            <w:pPr>
-              <w:jc w:val="center"/>
+            </w:pPr>
+            <w:r>
               <w:rPr>
                 <w:color w:val="A6A6A6" w:themeColor="background1" w:themeShade="A6"/>
                 <w:sz w:val="20"/>
               </w:rPr>
-            </w:pPr>
+              <w:t>1/2/3/4</w:t>
+            </w:r>
           </w:p>
         </w:tc>
         <w:tc>
@@ -1670,13 +1787,37 @@
                 <w:sz w:val="20"/>
               </w:rPr>
             </w:pPr>
-            <w:r>
+          </w:p>
+        </w:tc>
+        <w:tc>
+          <w:tcPr>
+            <w:tcW w:w="0" w:type="auto"/>
+          </w:tcPr>
+          <w:p>
+            <w:pPr>
+              <w:jc w:val="center"/>
               <w:rPr>
                 <w:color w:val="A6A6A6" w:themeColor="background1" w:themeShade="A6"/>
                 <w:sz w:val="20"/>
               </w:rPr>
+            </w:pPr>
+            <w:r>
+              <w:rPr>
+                <w:color w:val="A6A6A6" w:themeColor="background1" w:themeShade="A6"/>
+                <w:sz w:val="20"/>
+              </w:rPr>
               <w:t>…</w:t>
             </w:r>
+          </w:p>
+        </w:tc>
+        <w:tc>
+          <w:tcPr>
+            <w:tcW w:w="0" w:type="auto"/>
+          </w:tcPr>
+          <w:p>
+            <w:pPr>
+              <w:jc w:val="center"/>
+            </w:pPr>
           </w:p>
         </w:tc>
         <w:tc>
@@ -1700,6 +1841,13 @@
           </w:tcPr>
           <w:p/>
         </w:tc>
+        <w:tc>
+          <w:tcPr>
+            <w:tcW w:w="0" w:type="auto"/>
+            <w:gridSpan w:val="2"/>
+          </w:tcPr>
+          <w:p/>
+        </w:tc>
       </w:tr>
       <w:tr>
         <w:trPr>
@@ -1715,6 +1863,17 @@
             </w:pPr>
           </w:p>
         </w:tc>
+        <w:tc>
+          <w:tcPr>
+            <w:tcW w:w="0" w:type="auto"/>
+            <w:gridSpan w:val="2"/>
+          </w:tcPr>
+          <w:p>
+            <w:pPr>
+              <w:jc w:val="center"/>
+            </w:pPr>
+          </w:p>
+        </w:tc>
       </w:tr>
       <w:tr>
         <w:tc>
@@ -1746,6 +1905,7 @@
         <w:tc>
           <w:tcPr>
             <w:tcW w:w="0" w:type="auto"/>
+            <w:gridSpan w:val="2"/>
           </w:tcPr>
           <w:p>
             <w:pPr>
@@ -1806,6 +1966,16 @@
             <w:r>
               <w:t>(1|Worker)</w:t>
             </w:r>
+          </w:p>
+        </w:tc>
+        <w:tc>
+          <w:tcPr>
+            <w:tcW w:w="0" w:type="auto"/>
+          </w:tcPr>
+          <w:p>
+            <w:pPr>
+              <w:jc w:val="center"/>
+            </w:pPr>
           </w:p>
         </w:tc>
         <w:tc>
@@ -1878,6 +2048,7 @@
         <w:tc>
           <w:tcPr>
             <w:tcW w:w="0" w:type="auto"/>
+            <w:gridSpan w:val="2"/>
           </w:tcPr>
           <w:p>
             <w:pPr>
@@ -1927,7 +2098,7 @@
                 <w:color w:val="A6A6A6" w:themeColor="background1" w:themeShade="A6"/>
                 <w:sz w:val="20"/>
               </w:rPr>
-              <w:t>Who/What/Where/When</w:t>
+              <w:t>1/2/3/4</w:t>
             </w:r>
           </w:p>
         </w:tc>
@@ -2006,14 +2177,316 @@
                 <w:sz w:val="20"/>
               </w:rPr>
             </w:pPr>
+          </w:p>
+        </w:tc>
+        <w:tc>
+          <w:tcPr>
+            <w:tcW w:w="0" w:type="auto"/>
+          </w:tcPr>
+          <w:p>
+            <w:pPr>
+              <w:jc w:val="center"/>
+              <w:rPr>
+                <w:color w:val="A6A6A6" w:themeColor="background1" w:themeShade="A6"/>
+                <w:sz w:val="20"/>
+              </w:rPr>
+            </w:pPr>
+          </w:p>
+        </w:tc>
+      </w:tr>
+      <w:tr>
+        <w:tc>
+          <w:tcPr>
+            <w:tcW w:w="0" w:type="auto"/>
+          </w:tcPr>
+          <w:p>
+            <w:pPr>
+              <w:jc w:val="center"/>
+              <w:rPr>
+                <w:color w:val="A6A6A6" w:themeColor="background1" w:themeShade="A6"/>
+                <w:sz w:val="20"/>
+              </w:rPr>
+            </w:pPr>
+          </w:p>
+        </w:tc>
+        <w:tc>
+          <w:tcPr>
+            <w:tcW w:w="0" w:type="auto"/>
+          </w:tcPr>
+          <w:p>
+            <w:pPr>
+              <w:jc w:val="center"/>
+              <w:rPr>
+                <w:color w:val="A6A6A6" w:themeColor="background1" w:themeShade="A6"/>
+                <w:sz w:val="20"/>
+              </w:rPr>
+            </w:pPr>
+          </w:p>
+        </w:tc>
+        <w:tc>
+          <w:tcPr>
+            <w:tcW w:w="0" w:type="auto"/>
+            <w:gridSpan w:val="2"/>
+          </w:tcPr>
+          <w:p>
+            <w:pPr>
+              <w:jc w:val="center"/>
+              <w:rPr>
+                <w:color w:val="A6A6A6" w:themeColor="background1" w:themeShade="A6"/>
+                <w:sz w:val="20"/>
+              </w:rPr>
+            </w:pPr>
+          </w:p>
+        </w:tc>
+        <w:tc>
+          <w:tcPr>
+            <w:tcW w:w="0" w:type="auto"/>
+          </w:tcPr>
+          <w:p>
+            <w:pPr>
+              <w:jc w:val="center"/>
+              <w:rPr>
+                <w:color w:val="A6A6A6" w:themeColor="background1" w:themeShade="A6"/>
+                <w:sz w:val="20"/>
+              </w:rPr>
+            </w:pPr>
+          </w:p>
+        </w:tc>
+        <w:tc>
+          <w:tcPr>
+            <w:tcW w:w="0" w:type="auto"/>
+          </w:tcPr>
+          <w:p>
+            <w:pPr>
+              <w:jc w:val="center"/>
+              <w:rPr>
+                <w:color w:val="A6A6A6" w:themeColor="background1" w:themeShade="A6"/>
+                <w:sz w:val="20"/>
+              </w:rPr>
+            </w:pPr>
+          </w:p>
+        </w:tc>
+        <w:tc>
+          <w:tcPr>
+            <w:tcW w:w="0" w:type="auto"/>
+          </w:tcPr>
+          <w:p>
+            <w:pPr>
+              <w:jc w:val="center"/>
+              <w:rPr>
+                <w:color w:val="A6A6A6" w:themeColor="background1" w:themeShade="A6"/>
+                <w:sz w:val="20"/>
+              </w:rPr>
+            </w:pPr>
+          </w:p>
+        </w:tc>
+        <w:tc>
+          <w:tcPr>
+            <w:tcW w:w="0" w:type="auto"/>
+          </w:tcPr>
+          <w:p>
+            <w:pPr>
+              <w:jc w:val="center"/>
+              <w:rPr>
+                <w:color w:val="A6A6A6" w:themeColor="background1" w:themeShade="A6"/>
+                <w:sz w:val="20"/>
+              </w:rPr>
+            </w:pPr>
+          </w:p>
+        </w:tc>
+        <w:tc>
+          <w:tcPr>
+            <w:tcW w:w="0" w:type="auto"/>
+          </w:tcPr>
+          <w:p>
+            <w:pPr>
+              <w:jc w:val="center"/>
+              <w:rPr>
+                <w:color w:val="A6A6A6" w:themeColor="background1" w:themeShade="A6"/>
+                <w:sz w:val="20"/>
+              </w:rPr>
+            </w:pPr>
+          </w:p>
+        </w:tc>
+        <w:tc>
+          <w:tcPr>
+            <w:tcW w:w="0" w:type="auto"/>
+          </w:tcPr>
+          <w:p>
+            <w:pPr>
+              <w:jc w:val="center"/>
+              <w:rPr>
+                <w:color w:val="A6A6A6" w:themeColor="background1" w:themeShade="A6"/>
+                <w:sz w:val="20"/>
+              </w:rPr>
+            </w:pPr>
+          </w:p>
+        </w:tc>
+        <w:tc>
+          <w:tcPr>
+            <w:tcW w:w="0" w:type="auto"/>
+          </w:tcPr>
+          <w:p>
+            <w:pPr>
+              <w:jc w:val="center"/>
+              <w:rPr>
+                <w:color w:val="A6A6A6" w:themeColor="background1" w:themeShade="A6"/>
+                <w:sz w:val="20"/>
+              </w:rPr>
+            </w:pPr>
+          </w:p>
+        </w:tc>
+        <w:tc>
+          <w:tcPr>
+            <w:tcW w:w="0" w:type="auto"/>
+          </w:tcPr>
+          <w:p>
+            <w:pPr>
+              <w:jc w:val="center"/>
+              <w:rPr>
+                <w:color w:val="A6A6A6" w:themeColor="background1" w:themeShade="A6"/>
+                <w:sz w:val="20"/>
+              </w:rPr>
+            </w:pPr>
+          </w:p>
+        </w:tc>
+      </w:tr>
+      <w:tr>
+        <w:tc>
+          <w:tcPr>
+            <w:tcW w:w="0" w:type="auto"/>
+          </w:tcPr>
+          <w:p>
+            <w:pPr>
+              <w:jc w:val="center"/>
+            </w:pPr>
+          </w:p>
+        </w:tc>
+        <w:tc>
+          <w:tcPr>
+            <w:tcW w:w="0" w:type="auto"/>
+          </w:tcPr>
+          <w:p>
+            <w:pPr>
+              <w:jc w:val="center"/>
+            </w:pPr>
+          </w:p>
+        </w:tc>
+        <w:tc>
+          <w:tcPr>
+            <w:tcW w:w="0" w:type="auto"/>
+            <w:gridSpan w:val="2"/>
+          </w:tcPr>
+          <w:p>
+            <w:pPr>
+              <w:jc w:val="center"/>
+            </w:pPr>
+            <w:r>
+              <w:t>Markup</w:t>
+            </w:r>
+          </w:p>
+        </w:tc>
+        <w:tc>
+          <w:tcPr>
+            <w:tcW w:w="0" w:type="auto"/>
+          </w:tcPr>
+          <w:p>
+            <w:pPr>
+              <w:jc w:val="center"/>
+            </w:pPr>
+            <w:r>
+              <w:t>*</w:t>
+            </w:r>
+          </w:p>
+        </w:tc>
+        <w:tc>
+          <w:tcPr>
+            <w:tcW w:w="0" w:type="auto"/>
+          </w:tcPr>
+          <w:p>
+            <w:pPr>
+              <w:jc w:val="center"/>
+            </w:pPr>
+            <w:r>
+              <w:t>Question</w:t>
+            </w:r>
+          </w:p>
+        </w:tc>
+        <w:tc>
+          <w:tcPr>
+            <w:tcW w:w="0" w:type="auto"/>
+          </w:tcPr>
+          <w:p>
+            <w:pPr>
+              <w:jc w:val="center"/>
+            </w:pPr>
+          </w:p>
+        </w:tc>
+        <w:tc>
+          <w:tcPr>
+            <w:tcW w:w="0" w:type="auto"/>
+          </w:tcPr>
+          <w:p>
+            <w:pPr>
+              <w:jc w:val="center"/>
+            </w:pPr>
+            <w:r>
+              <w:t>Scenario</w:t>
+            </w:r>
+          </w:p>
+        </w:tc>
+        <w:tc>
+          <w:tcPr>
+            <w:tcW w:w="0" w:type="auto"/>
+          </w:tcPr>
+          <w:p>
+            <w:pPr>
+              <w:jc w:val="center"/>
+            </w:pPr>
+          </w:p>
+        </w:tc>
+        <w:tc>
+          <w:tcPr>
+            <w:tcW w:w="0" w:type="auto"/>
+          </w:tcPr>
+          <w:p>
+            <w:pPr>
+              <w:jc w:val="center"/>
+            </w:pPr>
+            <w:r>
+              <w:t>Order</w:t>
+            </w:r>
+          </w:p>
+        </w:tc>
+        <w:tc>
+          <w:tcPr>
+            <w:tcW w:w="0" w:type="auto"/>
+          </w:tcPr>
+          <w:p>
+            <w:pPr>
+              <w:jc w:val="center"/>
+            </w:pPr>
+          </w:p>
+        </w:tc>
+        <w:tc>
+          <w:tcPr>
+            <w:tcW w:w="0" w:type="auto"/>
+          </w:tcPr>
+          <w:p>
+            <w:pPr>
+              <w:jc w:val="center"/>
+            </w:pPr>
+            <w:r>
+              <w:t>SUS</w:t>
+            </w:r>
           </w:p>
         </w:tc>
       </w:tr>
     </w:tbl>
     <w:p/>
     <w:p/>
-    <w:p/>
     <w:sectPr>
+      <w:footerReference w:type="default" r:id="rId10"/>
       <w:pgSz w:w="12240" w:h="15840"/>
       <w:pgMar w:top="1440" w:right="1440" w:bottom="1440" w:left="1440" w:header="720" w:footer="720" w:gutter="0"/>
       <w:cols w:space="720"/>
@@ -2021,6 +2494,111 @@
     </w:sectPr>
   </w:body>
 </w:document>
+</file>
+
+<file path=word/endnotes.xml><?xml version="1.0" encoding="utf-8"?>
+<w:endnotes xmlns:wpc="http://schemas.microsoft.com/office/word/2010/wordprocessingCanvas" xmlns:mc="http://schemas.openxmlformats.org/markup-compatibility/2006" xmlns:o="urn:schemas-microsoft-com:office:office" xmlns:r="http://schemas.openxmlformats.org/officeDocument/2006/relationships" xmlns:m="http://schemas.openxmlformats.org/officeDocument/2006/math" xmlns:v="urn:schemas-microsoft-com:vml" xmlns:wp14="http://schemas.microsoft.com/office/word/2010/wordprocessingDrawing" xmlns:wp="http://schemas.openxmlformats.org/drawingml/2006/wordprocessingDrawing" xmlns:w10="urn:schemas-microsoft-com:office:word" xmlns:w="http://schemas.openxmlformats.org/wordprocessingml/2006/main" xmlns:w14="http://schemas.microsoft.com/office/word/2010/wordml" xmlns:w15="http://schemas.microsoft.com/office/word/2012/wordml" xmlns:wpg="http://schemas.microsoft.com/office/word/2010/wordprocessingGroup" xmlns:wpi="http://schemas.microsoft.com/office/word/2010/wordprocessingInk" xmlns:wne="http://schemas.microsoft.com/office/word/2006/wordml" xmlns:wps="http://schemas.microsoft.com/office/word/2010/wordprocessingShape" mc:Ignorable="w14 w15 wp14">
+  <w:endnote w:type="separator" w:id="-1">
+    <w:p>
+      <w:pPr>
+        <w:spacing w:after="0" w:line="240" w:lineRule="auto"/>
+      </w:pPr>
+      <w:r>
+        <w:separator/>
+      </w:r>
+    </w:p>
+  </w:endnote>
+  <w:endnote w:type="continuationSeparator" w:id="0">
+    <w:p>
+      <w:pPr>
+        <w:spacing w:after="0" w:line="240" w:lineRule="auto"/>
+      </w:pPr>
+      <w:r>
+        <w:continuationSeparator/>
+      </w:r>
+    </w:p>
+  </w:endnote>
+</w:endnotes>
+</file>
+
+<file path=word/footer1.xml><?xml version="1.0" encoding="utf-8"?>
+<w:ftr xmlns:wpc="http://schemas.microsoft.com/office/word/2010/wordprocessingCanvas" xmlns:mc="http://schemas.openxmlformats.org/markup-compatibility/2006" xmlns:o="urn:schemas-microsoft-com:office:office" xmlns:r="http://schemas.openxmlformats.org/officeDocument/2006/relationships" xmlns:m="http://schemas.openxmlformats.org/officeDocument/2006/math" xmlns:v="urn:schemas-microsoft-com:vml" xmlns:wp14="http://schemas.microsoft.com/office/word/2010/wordprocessingDrawing" xmlns:wp="http://schemas.openxmlformats.org/drawingml/2006/wordprocessingDrawing" xmlns:w10="urn:schemas-microsoft-com:office:word" xmlns:w="http://schemas.openxmlformats.org/wordprocessingml/2006/main" xmlns:w14="http://schemas.microsoft.com/office/word/2010/wordml" xmlns:w15="http://schemas.microsoft.com/office/word/2012/wordml" xmlns:wpg="http://schemas.microsoft.com/office/word/2010/wordprocessingGroup" xmlns:wpi="http://schemas.microsoft.com/office/word/2010/wordprocessingInk" xmlns:wne="http://schemas.microsoft.com/office/word/2006/wordml" xmlns:wps="http://schemas.microsoft.com/office/word/2010/wordprocessingShape" mc:Ignorable="w14 w15 wp14">
+  <w:p>
+    <w:pPr>
+      <w:pStyle w:val="Footer"/>
+    </w:pPr>
+    <w:sdt>
+      <w:sdtPr>
+        <w:alias w:val="Title"/>
+        <w:tag w:val=""/>
+        <w:id w:val="-865364013"/>
+        <w:placeholder>
+          <w:docPart w:val="A8C185F9F43446399B981EE595D93D31"/>
+        </w:placeholder>
+        <w:dataBinding w:prefixMappings="xmlns:ns0='http://purl.org/dc/elements/1.1/' xmlns:ns1='http://schemas.openxmlformats.org/package/2006/metadata/core-properties' " w:xpath="/ns1:coreProperties[1]/ns0:title[1]" w:storeItemID="{6C3C8BC8-F283-45AE-878A-BAB7291924A1}"/>
+        <w:text/>
+      </w:sdtPr>
+      <w:sdtEndPr/>
+      <w:sdtContent>
+        <w:r>
+          <w:t>ELICIT pipeline task overview</w:t>
+        </w:r>
+      </w:sdtContent>
+    </w:sdt>
+    <w:r>
+      <w:ptab w:relativeTo="margin" w:alignment="center" w:leader="none"/>
+    </w:r>
+    <w:r>
+      <w:t>11/1/2017</w:t>
+    </w:r>
+    <w:r>
+      <w:ptab w:relativeTo="margin" w:alignment="right" w:leader="none"/>
+    </w:r>
+    <w:r>
+      <w:fldChar w:fldCharType="begin"/>
+    </w:r>
+    <w:r>
+      <w:instrText xml:space="preserve"> PAGE  \* Arabic  \* MERGEFORMAT </w:instrText>
+    </w:r>
+    <w:r>
+      <w:fldChar w:fldCharType="separate"/>
+    </w:r>
+    <w:r>
+      <w:rPr>
+        <w:noProof/>
+      </w:rPr>
+      <w:t>3</w:t>
+    </w:r>
+    <w:r>
+      <w:fldChar w:fldCharType="end"/>
+    </w:r>
+  </w:p>
+</w:ftr>
+</file>
+
+<file path=word/footnotes.xml><?xml version="1.0" encoding="utf-8"?>
+<w:footnotes xmlns:wpc="http://schemas.microsoft.com/office/word/2010/wordprocessingCanvas" xmlns:mc="http://schemas.openxmlformats.org/markup-compatibility/2006" xmlns:o="urn:schemas-microsoft-com:office:office" xmlns:r="http://schemas.openxmlformats.org/officeDocument/2006/relationships" xmlns:m="http://schemas.openxmlformats.org/officeDocument/2006/math" xmlns:v="urn:schemas-microsoft-com:vml" xmlns:wp14="http://schemas.microsoft.com/office/word/2010/wordprocessingDrawing" xmlns:wp="http://schemas.openxmlformats.org/drawingml/2006/wordprocessingDrawing" xmlns:w10="urn:schemas-microsoft-com:office:word" xmlns:w="http://schemas.openxmlformats.org/wordprocessingml/2006/main" xmlns:w14="http://schemas.microsoft.com/office/word/2010/wordml" xmlns:w15="http://schemas.microsoft.com/office/word/2012/wordml" xmlns:wpg="http://schemas.microsoft.com/office/word/2010/wordprocessingGroup" xmlns:wpi="http://schemas.microsoft.com/office/word/2010/wordprocessingInk" xmlns:wne="http://schemas.microsoft.com/office/word/2006/wordml" xmlns:wps="http://schemas.microsoft.com/office/word/2010/wordprocessingShape" mc:Ignorable="w14 w15 wp14">
+  <w:footnote w:type="separator" w:id="-1">
+    <w:p>
+      <w:pPr>
+        <w:spacing w:after="0" w:line="240" w:lineRule="auto"/>
+      </w:pPr>
+      <w:r>
+        <w:separator/>
+      </w:r>
+    </w:p>
+  </w:footnote>
+  <w:footnote w:type="continuationSeparator" w:id="0">
+    <w:p>
+      <w:pPr>
+        <w:spacing w:after="0" w:line="240" w:lineRule="auto"/>
+      </w:pPr>
+      <w:r>
+        <w:continuationSeparator/>
+      </w:r>
+    </w:p>
+  </w:footnote>
+</w:footnotes>
 </file>
 
 <file path=word/numbering.xml><?xml version="1.0" encoding="utf-8"?>
@@ -2538,6 +3116,27 @@
     <w:name w:val="Normal"/>
     <w:qFormat/>
   </w:style>
+  <w:style w:type="paragraph" w:styleId="Heading1">
+    <w:name w:val="heading 1"/>
+    <w:basedOn w:val="Normal"/>
+    <w:next w:val="Normal"/>
+    <w:link w:val="Heading1Char"/>
+    <w:uiPriority w:val="9"/>
+    <w:qFormat/>
+    <w:rsid w:val="00191BA9"/>
+    <w:pPr>
+      <w:keepNext/>
+      <w:keepLines/>
+      <w:spacing w:before="240" w:after="0"/>
+      <w:outlineLvl w:val="0"/>
+    </w:pPr>
+    <w:rPr>
+      <w:rFonts w:asciiTheme="majorHAnsi" w:eastAsiaTheme="majorEastAsia" w:hAnsiTheme="majorHAnsi" w:cstheme="majorBidi"/>
+      <w:color w:val="2E74B5" w:themeColor="accent1" w:themeShade="BF"/>
+      <w:sz w:val="32"/>
+      <w:szCs w:val="32"/>
+    </w:rPr>
+  </w:style>
   <w:style w:type="character" w:default="1" w:styleId="DefaultParagraphFont">
     <w:name w:val="Default Paragraph Font"/>
     <w:uiPriority w:val="1"/>
@@ -2595,7 +3194,671 @@
       <w:contextualSpacing/>
     </w:pPr>
   </w:style>
+  <w:style w:type="paragraph" w:styleId="Header">
+    <w:name w:val="header"/>
+    <w:basedOn w:val="Normal"/>
+    <w:link w:val="HeaderChar"/>
+    <w:uiPriority w:val="99"/>
+    <w:unhideWhenUsed/>
+    <w:rsid w:val="003A4E72"/>
+    <w:pPr>
+      <w:tabs>
+        <w:tab w:val="center" w:pos="4680"/>
+        <w:tab w:val="right" w:pos="9360"/>
+      </w:tabs>
+      <w:spacing w:after="0" w:line="240" w:lineRule="auto"/>
+    </w:pPr>
+  </w:style>
+  <w:style w:type="character" w:customStyle="1" w:styleId="HeaderChar">
+    <w:name w:val="Header Char"/>
+    <w:basedOn w:val="DefaultParagraphFont"/>
+    <w:link w:val="Header"/>
+    <w:uiPriority w:val="99"/>
+    <w:rsid w:val="003A4E72"/>
+  </w:style>
+  <w:style w:type="paragraph" w:styleId="Footer">
+    <w:name w:val="footer"/>
+    <w:basedOn w:val="Normal"/>
+    <w:link w:val="FooterChar"/>
+    <w:uiPriority w:val="99"/>
+    <w:unhideWhenUsed/>
+    <w:rsid w:val="003A4E72"/>
+    <w:pPr>
+      <w:tabs>
+        <w:tab w:val="center" w:pos="4680"/>
+        <w:tab w:val="right" w:pos="9360"/>
+      </w:tabs>
+      <w:spacing w:after="0" w:line="240" w:lineRule="auto"/>
+    </w:pPr>
+  </w:style>
+  <w:style w:type="character" w:customStyle="1" w:styleId="FooterChar">
+    <w:name w:val="Footer Char"/>
+    <w:basedOn w:val="DefaultParagraphFont"/>
+    <w:link w:val="Footer"/>
+    <w:uiPriority w:val="99"/>
+    <w:rsid w:val="003A4E72"/>
+  </w:style>
+  <w:style w:type="character" w:styleId="PlaceholderText">
+    <w:name w:val="Placeholder Text"/>
+    <w:basedOn w:val="DefaultParagraphFont"/>
+    <w:uiPriority w:val="99"/>
+    <w:semiHidden/>
+    <w:rsid w:val="003A4E72"/>
+    <w:rPr>
+      <w:color w:val="808080"/>
+    </w:rPr>
+  </w:style>
+  <w:style w:type="paragraph" w:styleId="Title">
+    <w:name w:val="Title"/>
+    <w:basedOn w:val="Normal"/>
+    <w:next w:val="Normal"/>
+    <w:link w:val="TitleChar"/>
+    <w:uiPriority w:val="10"/>
+    <w:qFormat/>
+    <w:rsid w:val="003A4E72"/>
+    <w:pPr>
+      <w:spacing w:after="0" w:line="240" w:lineRule="auto"/>
+      <w:contextualSpacing/>
+    </w:pPr>
+    <w:rPr>
+      <w:rFonts w:asciiTheme="majorHAnsi" w:eastAsiaTheme="majorEastAsia" w:hAnsiTheme="majorHAnsi" w:cstheme="majorBidi"/>
+      <w:spacing w:val="-10"/>
+      <w:kern w:val="28"/>
+      <w:sz w:val="56"/>
+      <w:szCs w:val="56"/>
+    </w:rPr>
+  </w:style>
+  <w:style w:type="character" w:customStyle="1" w:styleId="TitleChar">
+    <w:name w:val="Title Char"/>
+    <w:basedOn w:val="DefaultParagraphFont"/>
+    <w:link w:val="Title"/>
+    <w:uiPriority w:val="10"/>
+    <w:rsid w:val="003A4E72"/>
+    <w:rPr>
+      <w:rFonts w:asciiTheme="majorHAnsi" w:eastAsiaTheme="majorEastAsia" w:hAnsiTheme="majorHAnsi" w:cstheme="majorBidi"/>
+      <w:spacing w:val="-10"/>
+      <w:kern w:val="28"/>
+      <w:sz w:val="56"/>
+      <w:szCs w:val="56"/>
+    </w:rPr>
+  </w:style>
+  <w:style w:type="character" w:customStyle="1" w:styleId="Heading1Char">
+    <w:name w:val="Heading 1 Char"/>
+    <w:basedOn w:val="DefaultParagraphFont"/>
+    <w:link w:val="Heading1"/>
+    <w:uiPriority w:val="9"/>
+    <w:rsid w:val="00191BA9"/>
+    <w:rPr>
+      <w:rFonts w:asciiTheme="majorHAnsi" w:eastAsiaTheme="majorEastAsia" w:hAnsiTheme="majorHAnsi" w:cstheme="majorBidi"/>
+      <w:color w:val="2E74B5" w:themeColor="accent1" w:themeShade="BF"/>
+      <w:sz w:val="32"/>
+      <w:szCs w:val="32"/>
+    </w:rPr>
+  </w:style>
 </w:styles>
+</file>
+
+<file path=word/glossary/document.xml><?xml version="1.0" encoding="utf-8"?>
+<w:glossaryDocument xmlns:wpc="http://schemas.microsoft.com/office/word/2010/wordprocessingCanvas" xmlns:mc="http://schemas.openxmlformats.org/markup-compatibility/2006" xmlns:o="urn:schemas-microsoft-com:office:office" xmlns:r="http://schemas.openxmlformats.org/officeDocument/2006/relationships" xmlns:m="http://schemas.openxmlformats.org/officeDocument/2006/math" xmlns:v="urn:schemas-microsoft-com:vml" xmlns:wp14="http://schemas.microsoft.com/office/word/2010/wordprocessingDrawing" xmlns:wp="http://schemas.openxmlformats.org/drawingml/2006/wordprocessingDrawing" xmlns:w10="urn:schemas-microsoft-com:office:word" xmlns:w="http://schemas.openxmlformats.org/wordprocessingml/2006/main" xmlns:w14="http://schemas.microsoft.com/office/word/2010/wordml" xmlns:w15="http://schemas.microsoft.com/office/word/2012/wordml" xmlns:wpg="http://schemas.microsoft.com/office/word/2010/wordprocessingGroup" xmlns:wpi="http://schemas.microsoft.com/office/word/2010/wordprocessingInk" xmlns:wne="http://schemas.microsoft.com/office/word/2006/wordml" xmlns:wps="http://schemas.microsoft.com/office/word/2010/wordprocessingShape" mc:Ignorable="w14 w15 wp14">
+  <w:docParts>
+    <w:docPart>
+      <w:docPartPr>
+        <w:name w:val="A8C185F9F43446399B981EE595D93D31"/>
+        <w:category>
+          <w:name w:val="General"/>
+          <w:gallery w:val="placeholder"/>
+        </w:category>
+        <w:types>
+          <w:type w:val="bbPlcHdr"/>
+        </w:types>
+        <w:behaviors>
+          <w:behavior w:val="content"/>
+        </w:behaviors>
+        <w:guid w:val="{4EE914D6-1DC9-4503-BF22-914245BF232B}"/>
+      </w:docPartPr>
+      <w:docPartBody>
+        <w:p>
+          <w:r>
+            <w:rPr>
+              <w:rStyle w:val="PlaceholderText"/>
+            </w:rPr>
+            <w:t>[Title]</w:t>
+          </w:r>
+        </w:p>
+      </w:docPartBody>
+    </w:docPart>
+  </w:docParts>
+</w:glossaryDocument>
+</file>
+
+<file path=word/glossary/fontTable.xml><?xml version="1.0" encoding="utf-8"?>
+<w:fonts xmlns:mc="http://schemas.openxmlformats.org/markup-compatibility/2006" xmlns:r="http://schemas.openxmlformats.org/officeDocument/2006/relationships" xmlns:w="http://schemas.openxmlformats.org/wordprocessingml/2006/main" xmlns:w14="http://schemas.microsoft.com/office/word/2010/wordml" xmlns:w15="http://schemas.microsoft.com/office/word/2012/wordml" mc:Ignorable="w14 w15">
+  <w:font w:name="Symbol">
+    <w:panose1 w:val="05050102010706020507"/>
+    <w:charset w:val="02"/>
+    <w:family w:val="roman"/>
+    <w:pitch w:val="variable"/>
+    <w:sig w:usb0="00000000" w:usb1="10000000" w:usb2="00000000" w:usb3="00000000" w:csb0="80000000" w:csb1="00000000"/>
+  </w:font>
+  <w:font w:name="Times New Roman">
+    <w:panose1 w:val="02020603050405020304"/>
+    <w:charset w:val="00"/>
+    <w:family w:val="roman"/>
+    <w:pitch w:val="variable"/>
+    <w:sig w:usb0="E0002AFF" w:usb1="C0007841" w:usb2="00000009" w:usb3="00000000" w:csb0="000001FF" w:csb1="00000000"/>
+  </w:font>
+  <w:font w:name="Courier New">
+    <w:panose1 w:val="02070309020205020404"/>
+    <w:charset w:val="00"/>
+    <w:family w:val="modern"/>
+    <w:pitch w:val="fixed"/>
+    <w:sig w:usb0="E0002AFF" w:usb1="C0007843" w:usb2="00000009" w:usb3="00000000" w:csb0="000001FF" w:csb1="00000000"/>
+  </w:font>
+  <w:font w:name="Wingdings">
+    <w:panose1 w:val="05000000000000000000"/>
+    <w:charset w:val="02"/>
+    <w:family w:val="auto"/>
+    <w:pitch w:val="variable"/>
+    <w:sig w:usb0="00000000" w:usb1="10000000" w:usb2="00000000" w:usb3="00000000" w:csb0="80000000" w:csb1="00000000"/>
+  </w:font>
+  <w:font w:name="Calibri">
+    <w:panose1 w:val="020F0502020204030204"/>
+    <w:charset w:val="00"/>
+    <w:family w:val="swiss"/>
+    <w:pitch w:val="variable"/>
+    <w:sig w:usb0="E00002FF" w:usb1="4000ACFF" w:usb2="00000001" w:usb3="00000000" w:csb0="0000019F" w:csb1="00000000"/>
+  </w:font>
+  <w:font w:name="Calibri Light">
+    <w:panose1 w:val="020F0302020204030204"/>
+    <w:charset w:val="00"/>
+    <w:family w:val="swiss"/>
+    <w:pitch w:val="variable"/>
+    <w:sig w:usb0="A00002EF" w:usb1="4000207B" w:usb2="00000000" w:usb3="00000000" w:csb0="0000019F" w:csb1="00000000"/>
+  </w:font>
+</w:fonts>
+</file>
+
+<file path=word/glossary/settings.xml><?xml version="1.0" encoding="utf-8"?>
+<w:settings xmlns:mc="http://schemas.openxmlformats.org/markup-compatibility/2006" xmlns:o="urn:schemas-microsoft-com:office:office" xmlns:r="http://schemas.openxmlformats.org/officeDocument/2006/relationships" xmlns:m="http://schemas.openxmlformats.org/officeDocument/2006/math" xmlns:v="urn:schemas-microsoft-com:vml" xmlns:w10="urn:schemas-microsoft-com:office:word" xmlns:w="http://schemas.openxmlformats.org/wordprocessingml/2006/main" xmlns:w14="http://schemas.microsoft.com/office/word/2010/wordml" xmlns:w15="http://schemas.microsoft.com/office/word/2012/wordml" xmlns:sl="http://schemas.openxmlformats.org/schemaLibrary/2006/main" mc:Ignorable="w14 w15">
+  <w:view w:val="normal"/>
+  <w:defaultTabStop w:val="720"/>
+  <w:characterSpacingControl w:val="doNotCompress"/>
+  <w:compat>
+    <w:useFELayout/>
+    <w:compatSetting w:name="compatibilityMode" w:uri="http://schemas.microsoft.com/office/word" w:val="15"/>
+    <w:compatSetting w:name="overrideTableStyleFontSizeAndJustification" w:uri="http://schemas.microsoft.com/office/word" w:val="1"/>
+    <w:compatSetting w:name="enableOpenTypeFeatures" w:uri="http://schemas.microsoft.com/office/word" w:val="1"/>
+    <w:compatSetting w:name="doNotFlipMirrorIndents" w:uri="http://schemas.microsoft.com/office/word" w:val="1"/>
+    <w:compatSetting w:name="differentiateMultirowTableHeaders" w:uri="http://schemas.microsoft.com/office/word" w:val="1"/>
+  </w:compat>
+  <w:rsids>
+    <w:rsidRoot w:val="00B53373"/>
+    <w:rsid w:val="002E7417"/>
+    <w:rsid w:val="00B53373"/>
+  </w:rsids>
+  <m:mathPr>
+    <m:mathFont m:val="Cambria Math"/>
+    <m:brkBin m:val="before"/>
+    <m:brkBinSub m:val="--"/>
+    <m:smallFrac m:val="0"/>
+    <m:dispDef/>
+    <m:lMargin m:val="0"/>
+    <m:rMargin m:val="0"/>
+    <m:defJc m:val="centerGroup"/>
+    <m:wrapIndent m:val="1440"/>
+    <m:intLim m:val="subSup"/>
+    <m:naryLim m:val="undOvr"/>
+  </m:mathPr>
+  <w:themeFontLang w:val="en-US"/>
+  <w:clrSchemeMapping w:bg1="light1" w:t1="dark1" w:bg2="light2" w:t2="dark2" w:accent1="accent1" w:accent2="accent2" w:accent3="accent3" w:accent4="accent4" w:accent5="accent5" w:accent6="accent6" w:hyperlink="hyperlink" w:followedHyperlink="followedHyperlink"/>
+  <w:decimalSymbol w:val="."/>
+  <w:listSeparator w:val=","/>
+  <w15:chartTrackingRefBased/>
+</w:settings>
+</file>
+
+<file path=word/glossary/styles.xml><?xml version="1.0" encoding="utf-8"?>
+<w:styles xmlns:mc="http://schemas.openxmlformats.org/markup-compatibility/2006" xmlns:r="http://schemas.openxmlformats.org/officeDocument/2006/relationships" xmlns:w="http://schemas.openxmlformats.org/wordprocessingml/2006/main" xmlns:w14="http://schemas.microsoft.com/office/word/2010/wordml" xmlns:w15="http://schemas.microsoft.com/office/word/2012/wordml" mc:Ignorable="w14 w15">
+  <w:docDefaults>
+    <w:rPrDefault>
+      <w:rPr>
+        <w:rFonts w:asciiTheme="minorHAnsi" w:eastAsiaTheme="minorEastAsia" w:hAnsiTheme="minorHAnsi" w:cstheme="minorBidi"/>
+        <w:sz w:val="22"/>
+        <w:szCs w:val="22"/>
+        <w:lang w:val="en-US" w:eastAsia="en-US" w:bidi="ar-SA"/>
+      </w:rPr>
+    </w:rPrDefault>
+    <w:pPrDefault>
+      <w:pPr>
+        <w:spacing w:after="160" w:line="259" w:lineRule="auto"/>
+      </w:pPr>
+    </w:pPrDefault>
+  </w:docDefaults>
+  <w:latentStyles w:defLockedState="0" w:defUIPriority="99" w:defSemiHidden="0" w:defUnhideWhenUsed="0" w:defQFormat="0" w:count="371">
+    <w:lsdException w:name="Normal" w:uiPriority="0" w:qFormat="1"/>
+    <w:lsdException w:name="heading 1" w:uiPriority="9" w:qFormat="1"/>
+    <w:lsdException w:name="heading 2" w:semiHidden="1" w:uiPriority="9" w:unhideWhenUsed="1" w:qFormat="1"/>
+    <w:lsdException w:name="heading 3" w:semiHidden="1" w:uiPriority="9" w:unhideWhenUsed="1" w:qFormat="1"/>
+    <w:lsdException w:name="heading 4" w:semiHidden="1" w:uiPriority="9" w:unhideWhenUsed="1" w:qFormat="1"/>
+    <w:lsdException w:name="heading 5" w:semiHidden="1" w:uiPriority="9" w:unhideWhenUsed="1" w:qFormat="1"/>
+    <w:lsdException w:name="heading 6" w:semiHidden="1" w:uiPriority="9" w:unhideWhenUsed="1" w:qFormat="1"/>
+    <w:lsdException w:name="heading 7" w:semiHidden="1" w:uiPriority="9" w:unhideWhenUsed="1" w:qFormat="1"/>
+    <w:lsdException w:name="heading 8" w:semiHidden="1" w:uiPriority="9" w:unhideWhenUsed="1" w:qFormat="1"/>
+    <w:lsdException w:name="heading 9" w:semiHidden="1" w:uiPriority="9" w:unhideWhenUsed="1" w:qFormat="1"/>
+    <w:lsdException w:name="index 1" w:semiHidden="1" w:unhideWhenUsed="1"/>
+    <w:lsdException w:name="index 2" w:semiHidden="1" w:unhideWhenUsed="1"/>
+    <w:lsdException w:name="index 3" w:semiHidden="1" w:unhideWhenUsed="1"/>
+    <w:lsdException w:name="index 4" w:semiHidden="1" w:unhideWhenUsed="1"/>
+    <w:lsdException w:name="index 5" w:semiHidden="1" w:unhideWhenUsed="1"/>
+    <w:lsdException w:name="index 6" w:semiHidden="1" w:unhideWhenUsed="1"/>
+    <w:lsdException w:name="index 7" w:semiHidden="1" w:unhideWhenUsed="1"/>
+    <w:lsdException w:name="index 8" w:semiHidden="1" w:unhideWhenUsed="1"/>
+    <w:lsdException w:name="index 9" w:semiHidden="1" w:unhideWhenUsed="1"/>
+    <w:lsdException w:name="toc 1" w:semiHidden="1" w:uiPriority="39" w:unhideWhenUsed="1"/>
+    <w:lsdException w:name="toc 2" w:semiHidden="1" w:uiPriority="39" w:unhideWhenUsed="1"/>
+    <w:lsdException w:name="toc 3" w:semiHidden="1" w:uiPriority="39" w:unhideWhenUsed="1"/>
+    <w:lsdException w:name="toc 4" w:semiHidden="1" w:uiPriority="39" w:unhideWhenUsed="1"/>
+    <w:lsdException w:name="toc 5" w:semiHidden="1" w:uiPriority="39" w:unhideWhenUsed="1"/>
+    <w:lsdException w:name="toc 6" w:semiHidden="1" w:uiPriority="39" w:unhideWhenUsed="1"/>
+    <w:lsdException w:name="toc 7" w:semiHidden="1" w:uiPriority="39" w:unhideWhenUsed="1"/>
+    <w:lsdException w:name="toc 8" w:semiHidden="1" w:uiPriority="39" w:unhideWhenUsed="1"/>
+    <w:lsdException w:name="toc 9" w:semiHidden="1" w:uiPriority="39" w:unhideWhenUsed="1"/>
+    <w:lsdException w:name="Normal Indent" w:semiHidden="1" w:unhideWhenUsed="1"/>
+    <w:lsdException w:name="footnote text" w:semiHidden="1" w:unhideWhenUsed="1"/>
+    <w:lsdException w:name="annotation text" w:semiHidden="1" w:unhideWhenUsed="1"/>
+    <w:lsdException w:name="header" w:semiHidden="1" w:unhideWhenUsed="1"/>
+    <w:lsdException w:name="footer" w:semiHidden="1" w:unhideWhenUsed="1"/>
+    <w:lsdException w:name="index heading" w:semiHidden="1" w:unhideWhenUsed="1"/>
+    <w:lsdException w:name="caption" w:semiHidden="1" w:uiPriority="35" w:unhideWhenUsed="1" w:qFormat="1"/>
+    <w:lsdException w:name="table of figures" w:semiHidden="1" w:unhideWhenUsed="1"/>
+    <w:lsdException w:name="envelope address" w:semiHidden="1" w:unhideWhenUsed="1"/>
+    <w:lsdException w:name="envelope return" w:semiHidden="1" w:unhideWhenUsed="1"/>
+    <w:lsdException w:name="footnote reference" w:semiHidden="1" w:unhideWhenUsed="1"/>
+    <w:lsdException w:name="annotation reference" w:semiHidden="1" w:unhideWhenUsed="1"/>
+    <w:lsdException w:name="line number" w:semiHidden="1" w:unhideWhenUsed="1"/>
+    <w:lsdException w:name="page number" w:semiHidden="1" w:unhideWhenUsed="1"/>
+    <w:lsdException w:name="endnote reference" w:semiHidden="1" w:unhideWhenUsed="1"/>
+    <w:lsdException w:name="endnote text" w:semiHidden="1" w:unhideWhenUsed="1"/>
+    <w:lsdException w:name="table of authorities" w:semiHidden="1" w:unhideWhenUsed="1"/>
+    <w:lsdException w:name="macro" w:semiHidden="1" w:unhideWhenUsed="1"/>
+    <w:lsdException w:name="toa heading" w:semiHidden="1" w:unhideWhenUsed="1"/>
+    <w:lsdException w:name="List" w:semiHidden="1" w:unhideWhenUsed="1"/>
+    <w:lsdException w:name="List Bullet" w:semiHidden="1" w:unhideWhenUsed="1"/>
+    <w:lsdException w:name="List Number" w:semiHidden="1" w:unhideWhenUsed="1"/>
+    <w:lsdException w:name="List 2" w:semiHidden="1" w:unhideWhenUsed="1"/>
+    <w:lsdException w:name="List 3" w:semiHidden="1" w:unhideWhenUsed="1"/>
+    <w:lsdException w:name="List 4" w:semiHidden="1" w:unhideWhenUsed="1"/>
+    <w:lsdException w:name="List 5" w:semiHidden="1" w:unhideWhenUsed="1"/>
+    <w:lsdException w:name="List Bullet 2" w:semiHidden="1" w:unhideWhenUsed="1"/>
+    <w:lsdException w:name="List Bullet 3" w:semiHidden="1" w:unhideWhenUsed="1"/>
+    <w:lsdException w:name="List Bullet 4" w:semiHidden="1" w:unhideWhenUsed="1"/>
+    <w:lsdException w:name="List Bullet 5" w:semiHidden="1" w:unhideWhenUsed="1"/>
+    <w:lsdException w:name="List Number 2" w:semiHidden="1" w:unhideWhenUsed="1"/>
+    <w:lsdException w:name="List Number 3" w:semiHidden="1" w:unhideWhenUsed="1"/>
+    <w:lsdException w:name="List Number 4" w:semiHidden="1" w:unhideWhenUsed="1"/>
+    <w:lsdException w:name="List Number 5" w:semiHidden="1" w:unhideWhenUsed="1"/>
+    <w:lsdException w:name="Title" w:uiPriority="10" w:qFormat="1"/>
+    <w:lsdException w:name="Closing" w:semiHidden="1" w:unhideWhenUsed="1"/>
+    <w:lsdException w:name="Signature" w:semiHidden="1" w:unhideWhenUsed="1"/>
+    <w:lsdException w:name="Default Paragraph Font" w:semiHidden="1" w:uiPriority="1" w:unhideWhenUsed="1"/>
+    <w:lsdException w:name="Body Text" w:semiHidden="1" w:unhideWhenUsed="1"/>
+    <w:lsdException w:name="Body Text Indent" w:semiHidden="1" w:unhideWhenUsed="1"/>
+    <w:lsdException w:name="List Continue" w:semiHidden="1" w:unhideWhenUsed="1"/>
+    <w:lsdException w:name="List Continue 2" w:semiHidden="1" w:unhideWhenUsed="1"/>
+    <w:lsdException w:name="List Continue 3" w:semiHidden="1" w:unhideWhenUsed="1"/>
+    <w:lsdException w:name="List Continue 4" w:semiHidden="1" w:unhideWhenUsed="1"/>
+    <w:lsdException w:name="List Continue 5" w:semiHidden="1" w:unhideWhenUsed="1"/>
+    <w:lsdException w:name="Message Header" w:semiHidden="1" w:unhideWhenUsed="1"/>
+    <w:lsdException w:name="Subtitle" w:uiPriority="11" w:qFormat="1"/>
+    <w:lsdException w:name="Salutation" w:semiHidden="1" w:unhideWhenUsed="1"/>
+    <w:lsdException w:name="Date" w:semiHidden="1" w:unhideWhenUsed="1"/>
+    <w:lsdException w:name="Body Text First Indent" w:semiHidden="1" w:unhideWhenUsed="1"/>
+    <w:lsdException w:name="Body Text First Indent 2" w:semiHidden="1" w:unhideWhenUsed="1"/>
+    <w:lsdException w:name="Note Heading" w:semiHidden="1" w:unhideWhenUsed="1"/>
+    <w:lsdException w:name="Body Text 2" w:semiHidden="1" w:unhideWhenUsed="1"/>
+    <w:lsdException w:name="Body Text 3" w:semiHidden="1" w:unhideWhenUsed="1"/>
+    <w:lsdException w:name="Body Text Indent 2" w:semiHidden="1" w:unhideWhenUsed="1"/>
+    <w:lsdException w:name="Body Text Indent 3" w:semiHidden="1" w:unhideWhenUsed="1"/>
+    <w:lsdException w:name="Block Text" w:semiHidden="1" w:unhideWhenUsed="1"/>
+    <w:lsdException w:name="Hyperlink" w:semiHidden="1" w:unhideWhenUsed="1"/>
+    <w:lsdException w:name="FollowedHyperlink" w:semiHidden="1" w:unhideWhenUsed="1"/>
+    <w:lsdException w:name="Strong" w:uiPriority="22" w:qFormat="1"/>
+    <w:lsdException w:name="Emphasis" w:uiPriority="20" w:qFormat="1"/>
+    <w:lsdException w:name="Document Map" w:semiHidden="1" w:unhideWhenUsed="1"/>
+    <w:lsdException w:name="Plain Text" w:semiHidden="1" w:unhideWhenUsed="1"/>
+    <w:lsdException w:name="E-mail Signature" w:semiHidden="1" w:unhideWhenUsed="1"/>
+    <w:lsdException w:name="HTML Top of Form" w:semiHidden="1" w:unhideWhenUsed="1"/>
+    <w:lsdException w:name="HTML Bottom of Form" w:semiHidden="1" w:unhideWhenUsed="1"/>
+    <w:lsdException w:name="Normal (Web)" w:semiHidden="1" w:unhideWhenUsed="1"/>
+    <w:lsdException w:name="HTML Acronym" w:semiHidden="1" w:unhideWhenUsed="1"/>
+    <w:lsdException w:name="HTML Address" w:semiHidden="1" w:unhideWhenUsed="1"/>
+    <w:lsdException w:name="HTML Cite" w:semiHidden="1" w:unhideWhenUsed="1"/>
+    <w:lsdException w:name="HTML Code" w:semiHidden="1" w:unhideWhenUsed="1"/>
+    <w:lsdException w:name="HTML Definition" w:semiHidden="1" w:unhideWhenUsed="1"/>
+    <w:lsdException w:name="HTML Keyboard" w:semiHidden="1" w:unhideWhenUsed="1"/>
+    <w:lsdException w:name="HTML Preformatted" w:semiHidden="1" w:unhideWhenUsed="1"/>
+    <w:lsdException w:name="HTML Sample" w:semiHidden="1" w:unhideWhenUsed="1"/>
+    <w:lsdException w:name="HTML Typewriter" w:semiHidden="1" w:unhideWhenUsed="1"/>
+    <w:lsdException w:name="HTML Variable" w:semiHidden="1" w:unhideWhenUsed="1"/>
+    <w:lsdException w:name="Normal Table" w:semiHidden="1" w:unhideWhenUsed="1"/>
+    <w:lsdException w:name="annotation subject" w:semiHidden="1" w:unhideWhenUsed="1"/>
+    <w:lsdException w:name="No List" w:semiHidden="1" w:unhideWhenUsed="1"/>
+    <w:lsdException w:name="Outline List 1" w:semiHidden="1" w:unhideWhenUsed="1"/>
+    <w:lsdException w:name="Outline List 2" w:semiHidden="1" w:unhideWhenUsed="1"/>
+    <w:lsdException w:name="Outline List 3" w:semiHidden="1" w:unhideWhenUsed="1"/>
+    <w:lsdException w:name="Table Simple 1" w:semiHidden="1" w:unhideWhenUsed="1"/>
+    <w:lsdException w:name="Table Simple 2" w:semiHidden="1" w:unhideWhenUsed="1"/>
+    <w:lsdException w:name="Table Simple 3" w:semiHidden="1" w:unhideWhenUsed="1"/>
+    <w:lsdException w:name="Table Classic 1" w:semiHidden="1" w:unhideWhenUsed="1"/>
+    <w:lsdException w:name="Table Classic 2" w:semiHidden="1" w:unhideWhenUsed="1"/>
+    <w:lsdException w:name="Table Classic 3" w:semiHidden="1" w:unhideWhenUsed="1"/>
+    <w:lsdException w:name="Table Classic 4" w:semiHidden="1" w:unhideWhenUsed="1"/>
+    <w:lsdException w:name="Table Colorful 1" w:semiHidden="1" w:unhideWhenUsed="1"/>
+    <w:lsdException w:name="Table Colorful 2" w:semiHidden="1" w:unhideWhenUsed="1"/>
+    <w:lsdException w:name="Table Colorful 3" w:semiHidden="1" w:unhideWhenUsed="1"/>
+    <w:lsdException w:name="Table Columns 1" w:semiHidden="1" w:unhideWhenUsed="1"/>
+    <w:lsdException w:name="Table Columns 2" w:semiHidden="1" w:unhideWhenUsed="1"/>
+    <w:lsdException w:name="Table Columns 3" w:semiHidden="1" w:unhideWhenUsed="1"/>
+    <w:lsdException w:name="Table Columns 4" w:semiHidden="1" w:unhideWhenUsed="1"/>
+    <w:lsdException w:name="Table Columns 5" w:semiHidden="1" w:unhideWhenUsed="1"/>
+    <w:lsdException w:name="Table Grid 1" w:semiHidden="1" w:unhideWhenUsed="1"/>
+    <w:lsdException w:name="Table Grid 2" w:semiHidden="1" w:unhideWhenUsed="1"/>
+    <w:lsdException w:name="Table Grid 3" w:semiHidden="1" w:unhideWhenUsed="1"/>
+    <w:lsdException w:name="Table Grid 4" w:semiHidden="1" w:unhideWhenUsed="1"/>
+    <w:lsdException w:name="Table Grid 5" w:semiHidden="1" w:unhideWhenUsed="1"/>
+    <w:lsdException w:name="Table Grid 6" w:semiHidden="1" w:unhideWhenUsed="1"/>
+    <w:lsdException w:name="Table Grid 7" w:semiHidden="1" w:unhideWhenUsed="1"/>
+    <w:lsdException w:name="Table Grid 8" w:semiHidden="1" w:unhideWhenUsed="1"/>
+    <w:lsdException w:name="Table List 1" w:semiHidden="1" w:unhideWhenUsed="1"/>
+    <w:lsdException w:name="Table List 2" w:semiHidden="1" w:unhideWhenUsed="1"/>
+    <w:lsdException w:name="Table List 3" w:semiHidden="1" w:unhideWhenUsed="1"/>
+    <w:lsdException w:name="Table List 4" w:semiHidden="1" w:unhideWhenUsed="1"/>
+    <w:lsdException w:name="Table List 5" w:semiHidden="1" w:unhideWhenUsed="1"/>
+    <w:lsdException w:name="Table List 6" w:semiHidden="1" w:unhideWhenUsed="1"/>
+    <w:lsdException w:name="Table List 7" w:semiHidden="1" w:unhideWhenUsed="1"/>
+    <w:lsdException w:name="Table List 8" w:semiHidden="1" w:unhideWhenUsed="1"/>
+    <w:lsdException w:name="Table 3D effects 1" w:semiHidden="1" w:unhideWhenUsed="1"/>
+    <w:lsdException w:name="Table 3D effects 2" w:semiHidden="1" w:unhideWhenUsed="1"/>
+    <w:lsdException w:name="Table 3D effects 3" w:semiHidden="1" w:unhideWhenUsed="1"/>
+    <w:lsdException w:name="Table Contemporary" w:semiHidden="1" w:unhideWhenUsed="1"/>
+    <w:lsdException w:name="Table Elegant" w:semiHidden="1" w:unhideWhenUsed="1"/>
+    <w:lsdException w:name="Table Professional" w:semiHidden="1" w:unhideWhenUsed="1"/>
+    <w:lsdException w:name="Table Subtle 1" w:semiHidden="1" w:unhideWhenUsed="1"/>
+    <w:lsdException w:name="Table Subtle 2" w:semiHidden="1" w:unhideWhenUsed="1"/>
+    <w:lsdException w:name="Table Web 1" w:semiHidden="1" w:unhideWhenUsed="1"/>
+    <w:lsdException w:name="Table Web 2" w:semiHidden="1" w:unhideWhenUsed="1"/>
+    <w:lsdException w:name="Table Web 3" w:semiHidden="1" w:unhideWhenUsed="1"/>
+    <w:lsdException w:name="Balloon Text" w:semiHidden="1" w:unhideWhenUsed="1"/>
+    <w:lsdException w:name="Table Grid" w:uiPriority="39"/>
+    <w:lsdException w:name="Table Theme" w:semiHidden="1" w:unhideWhenUsed="1"/>
+    <w:lsdException w:name="Placeholder Text" w:semiHidden="1"/>
+    <w:lsdException w:name="No Spacing" w:uiPriority="1" w:qFormat="1"/>
+    <w:lsdException w:name="Light Shading" w:uiPriority="60"/>
+    <w:lsdException w:name="Light List" w:uiPriority="61"/>
+    <w:lsdException w:name="Light Grid" w:uiPriority="62"/>
+    <w:lsdException w:name="Medium Shading 1" w:uiPriority="63"/>
+    <w:lsdException w:name="Medium Shading 2" w:uiPriority="64"/>
+    <w:lsdException w:name="Medium List 1" w:uiPriority="65"/>
+    <w:lsdException w:name="Medium List 2" w:uiPriority="66"/>
+    <w:lsdException w:name="Medium Grid 1" w:uiPriority="67"/>
+    <w:lsdException w:name="Medium Grid 2" w:uiPriority="68"/>
+    <w:lsdException w:name="Medium Grid 3" w:uiPriority="69"/>
+    <w:lsdException w:name="Dark List" w:uiPriority="70"/>
+    <w:lsdException w:name="Colorful Shading" w:uiPriority="71"/>
+    <w:lsdException w:name="Colorful List" w:uiPriority="72"/>
+    <w:lsdException w:name="Colorful Grid" w:uiPriority="73"/>
+    <w:lsdException w:name="Light Shading Accent 1" w:uiPriority="60"/>
+    <w:lsdException w:name="Light List Accent 1" w:uiPriority="61"/>
+    <w:lsdException w:name="Light Grid Accent 1" w:uiPriority="62"/>
+    <w:lsdException w:name="Medium Shading 1 Accent 1" w:uiPriority="63"/>
+    <w:lsdException w:name="Medium Shading 2 Accent 1" w:uiPriority="64"/>
+    <w:lsdException w:name="Medium List 1 Accent 1" w:uiPriority="65"/>
+    <w:lsdException w:name="Revision" w:semiHidden="1"/>
+    <w:lsdException w:name="List Paragraph" w:uiPriority="34" w:qFormat="1"/>
+    <w:lsdException w:name="Quote" w:uiPriority="29" w:qFormat="1"/>
+    <w:lsdException w:name="Intense Quote" w:uiPriority="30" w:qFormat="1"/>
+    <w:lsdException w:name="Medium List 2 Accent 1" w:uiPriority="66"/>
+    <w:lsdException w:name="Medium Grid 1 Accent 1" w:uiPriority="67"/>
+    <w:lsdException w:name="Medium Grid 2 Accent 1" w:uiPriority="68"/>
+    <w:lsdException w:name="Medium Grid 3 Accent 1" w:uiPriority="69"/>
+    <w:lsdException w:name="Dark List Accent 1" w:uiPriority="70"/>
+    <w:lsdException w:name="Colorful Shading Accent 1" w:uiPriority="71"/>
+    <w:lsdException w:name="Colorful List Accent 1" w:uiPriority="72"/>
+    <w:lsdException w:name="Colorful Grid Accent 1" w:uiPriority="73"/>
+    <w:lsdException w:name="Light Shading Accent 2" w:uiPriority="60"/>
+    <w:lsdException w:name="Light List Accent 2" w:uiPriority="61"/>
+    <w:lsdException w:name="Light Grid Accent 2" w:uiPriority="62"/>
+    <w:lsdException w:name="Medium Shading 1 Accent 2" w:uiPriority="63"/>
+    <w:lsdException w:name="Medium Shading 2 Accent 2" w:uiPriority="64"/>
+    <w:lsdException w:name="Medium List 1 Accent 2" w:uiPriority="65"/>
+    <w:lsdException w:name="Medium List 2 Accent 2" w:uiPriority="66"/>
+    <w:lsdException w:name="Medium Grid 1 Accent 2" w:uiPriority="67"/>
+    <w:lsdException w:name="Medium Grid 2 Accent 2" w:uiPriority="68"/>
+    <w:lsdException w:name="Medium Grid 3 Accent 2" w:uiPriority="69"/>
+    <w:lsdException w:name="Dark List Accent 2" w:uiPriority="70"/>
+    <w:lsdException w:name="Colorful Shading Accent 2" w:uiPriority="71"/>
+    <w:lsdException w:name="Colorful List Accent 2" w:uiPriority="72"/>
+    <w:lsdException w:name="Colorful Grid Accent 2" w:uiPriority="73"/>
+    <w:lsdException w:name="Light Shading Accent 3" w:uiPriority="60"/>
+    <w:lsdException w:name="Light List Accent 3" w:uiPriority="61"/>
+    <w:lsdException w:name="Light Grid Accent 3" w:uiPriority="62"/>
+    <w:lsdException w:name="Medium Shading 1 Accent 3" w:uiPriority="63"/>
+    <w:lsdException w:name="Medium Shading 2 Accent 3" w:uiPriority="64"/>
+    <w:lsdException w:name="Medium List 1 Accent 3" w:uiPriority="65"/>
+    <w:lsdException w:name="Medium List 2 Accent 3" w:uiPriority="66"/>
+    <w:lsdException w:name="Medium Grid 1 Accent 3" w:uiPriority="67"/>
+    <w:lsdException w:name="Medium Grid 2 Accent 3" w:uiPriority="68"/>
+    <w:lsdException w:name="Medium Grid 3 Accent 3" w:uiPriority="69"/>
+    <w:lsdException w:name="Dark List Accent 3" w:uiPriority="70"/>
+    <w:lsdException w:name="Colorful Shading Accent 3" w:uiPriority="71"/>
+    <w:lsdException w:name="Colorful List Accent 3" w:uiPriority="72"/>
+    <w:lsdException w:name="Colorful Grid Accent 3" w:uiPriority="73"/>
+    <w:lsdException w:name="Light Shading Accent 4" w:uiPriority="60"/>
+    <w:lsdException w:name="Light List Accent 4" w:uiPriority="61"/>
+    <w:lsdException w:name="Light Grid Accent 4" w:uiPriority="62"/>
+    <w:lsdException w:name="Medium Shading 1 Accent 4" w:uiPriority="63"/>
+    <w:lsdException w:name="Medium Shading 2 Accent 4" w:uiPriority="64"/>
+    <w:lsdException w:name="Medium List 1 Accent 4" w:uiPriority="65"/>
+    <w:lsdException w:name="Medium List 2 Accent 4" w:uiPriority="66"/>
+    <w:lsdException w:name="Medium Grid 1 Accent 4" w:uiPriority="67"/>
+    <w:lsdException w:name="Medium Grid 2 Accent 4" w:uiPriority="68"/>
+    <w:lsdException w:name="Medium Grid 3 Accent 4" w:uiPriority="69"/>
+    <w:lsdException w:name="Dark List Accent 4" w:uiPriority="70"/>
+    <w:lsdException w:name="Colorful Shading Accent 4" w:uiPriority="71"/>
+    <w:lsdException w:name="Colorful List Accent 4" w:uiPriority="72"/>
+    <w:lsdException w:name="Colorful Grid Accent 4" w:uiPriority="73"/>
+    <w:lsdException w:name="Light Shading Accent 5" w:uiPriority="60"/>
+    <w:lsdException w:name="Light List Accent 5" w:uiPriority="61"/>
+    <w:lsdException w:name="Light Grid Accent 5" w:uiPriority="62"/>
+    <w:lsdException w:name="Medium Shading 1 Accent 5" w:uiPriority="63"/>
+    <w:lsdException w:name="Medium Shading 2 Accent 5" w:uiPriority="64"/>
+    <w:lsdException w:name="Medium List 1 Accent 5" w:uiPriority="65"/>
+    <w:lsdException w:name="Medium List 2 Accent 5" w:uiPriority="66"/>
+    <w:lsdException w:name="Medium Grid 1 Accent 5" w:uiPriority="67"/>
+    <w:lsdException w:name="Medium Grid 2 Accent 5" w:uiPriority="68"/>
+    <w:lsdException w:name="Medium Grid 3 Accent 5" w:uiPriority="69"/>
+    <w:lsdException w:name="Dark List Accent 5" w:uiPriority="70"/>
+    <w:lsdException w:name="Colorful Shading Accent 5" w:uiPriority="71"/>
+    <w:lsdException w:name="Colorful List Accent 5" w:uiPriority="72"/>
+    <w:lsdException w:name="Colorful Grid Accent 5" w:uiPriority="73"/>
+    <w:lsdException w:name="Light Shading Accent 6" w:uiPriority="60"/>
+    <w:lsdException w:name="Light List Accent 6" w:uiPriority="61"/>
+    <w:lsdException w:name="Light Grid Accent 6" w:uiPriority="62"/>
+    <w:lsdException w:name="Medium Shading 1 Accent 6" w:uiPriority="63"/>
+    <w:lsdException w:name="Medium Shading 2 Accent 6" w:uiPriority="64"/>
+    <w:lsdException w:name="Medium List 1 Accent 6" w:uiPriority="65"/>
+    <w:lsdException w:name="Medium List 2 Accent 6" w:uiPriority="66"/>
+    <w:lsdException w:name="Medium Grid 1 Accent 6" w:uiPriority="67"/>
+    <w:lsdException w:name="Medium Grid 2 Accent 6" w:uiPriority="68"/>
+    <w:lsdException w:name="Medium Grid 3 Accent 6" w:uiPriority="69"/>
+    <w:lsdException w:name="Dark List Accent 6" w:uiPriority="70"/>
+    <w:lsdException w:name="Colorful Shading Accent 6" w:uiPriority="71"/>
+    <w:lsdException w:name="Colorful List Accent 6" w:uiPriority="72"/>
+    <w:lsdException w:name="Colorful Grid Accent 6" w:uiPriority="73"/>
+    <w:lsdException w:name="Subtle Emphasis" w:uiPriority="19" w:qFormat="1"/>
+    <w:lsdException w:name="Intense Emphasis" w:uiPriority="21" w:qFormat="1"/>
+    <w:lsdException w:name="Subtle Reference" w:uiPriority="31" w:qFormat="1"/>
+    <w:lsdException w:name="Intense Reference" w:uiPriority="32" w:qFormat="1"/>
+    <w:lsdException w:name="Book Title" w:uiPriority="33" w:qFormat="1"/>
+    <w:lsdException w:name="Bibliography" w:semiHidden="1" w:uiPriority="37" w:unhideWhenUsed="1"/>
+    <w:lsdException w:name="TOC Heading" w:semiHidden="1" w:uiPriority="39" w:unhideWhenUsed="1" w:qFormat="1"/>
+    <w:lsdException w:name="Plain Table 1" w:uiPriority="41"/>
+    <w:lsdException w:name="Plain Table 2" w:uiPriority="42"/>
+    <w:lsdException w:name="Plain Table 3" w:uiPriority="43"/>
+    <w:lsdException w:name="Plain Table 4" w:uiPriority="44"/>
+    <w:lsdException w:name="Plain Table 5" w:uiPriority="45"/>
+    <w:lsdException w:name="Grid Table Light" w:uiPriority="40"/>
+    <w:lsdException w:name="Grid Table 1 Light" w:uiPriority="46"/>
+    <w:lsdException w:name="Grid Table 2" w:uiPriority="47"/>
+    <w:lsdException w:name="Grid Table 3" w:uiPriority="48"/>
+    <w:lsdException w:name="Grid Table 4" w:uiPriority="49"/>
+    <w:lsdException w:name="Grid Table 5 Dark" w:uiPriority="50"/>
+    <w:lsdException w:name="Grid Table 6 Colorful" w:uiPriority="51"/>
+    <w:lsdException w:name="Grid Table 7 Colorful" w:uiPriority="52"/>
+    <w:lsdException w:name="Grid Table 1 Light Accent 1" w:uiPriority="46"/>
+    <w:lsdException w:name="Grid Table 2 Accent 1" w:uiPriority="47"/>
+    <w:lsdException w:name="Grid Table 3 Accent 1" w:uiPriority="48"/>
+    <w:lsdException w:name="Grid Table 4 Accent 1" w:uiPriority="49"/>
+    <w:lsdException w:name="Grid Table 5 Dark Accent 1" w:uiPriority="50"/>
+    <w:lsdException w:name="Grid Table 6 Colorful Accent 1" w:uiPriority="51"/>
+    <w:lsdException w:name="Grid Table 7 Colorful Accent 1" w:uiPriority="52"/>
+    <w:lsdException w:name="Grid Table 1 Light Accent 2" w:uiPriority="46"/>
+    <w:lsdException w:name="Grid Table 2 Accent 2" w:uiPriority="47"/>
+    <w:lsdException w:name="Grid Table 3 Accent 2" w:uiPriority="48"/>
+    <w:lsdException w:name="Grid Table 4 Accent 2" w:uiPriority="49"/>
+    <w:lsdException w:name="Grid Table 5 Dark Accent 2" w:uiPriority="50"/>
+    <w:lsdException w:name="Grid Table 6 Colorful Accent 2" w:uiPriority="51"/>
+    <w:lsdException w:name="Grid Table 7 Colorful Accent 2" w:uiPriority="52"/>
+    <w:lsdException w:name="Grid Table 1 Light Accent 3" w:uiPriority="46"/>
+    <w:lsdException w:name="Grid Table 2 Accent 3" w:uiPriority="47"/>
+    <w:lsdException w:name="Grid Table 3 Accent 3" w:uiPriority="48"/>
+    <w:lsdException w:name="Grid Table 4 Accent 3" w:uiPriority="49"/>
+    <w:lsdException w:name="Grid Table 5 Dark Accent 3" w:uiPriority="50"/>
+    <w:lsdException w:name="Grid Table 6 Colorful Accent 3" w:uiPriority="51"/>
+    <w:lsdException w:name="Grid Table 7 Colorful Accent 3" w:uiPriority="52"/>
+    <w:lsdException w:name="Grid Table 1 Light Accent 4" w:uiPriority="46"/>
+    <w:lsdException w:name="Grid Table 2 Accent 4" w:uiPriority="47"/>
+    <w:lsdException w:name="Grid Table 3 Accent 4" w:uiPriority="48"/>
+    <w:lsdException w:name="Grid Table 4 Accent 4" w:uiPriority="49"/>
+    <w:lsdException w:name="Grid Table 5 Dark Accent 4" w:uiPriority="50"/>
+    <w:lsdException w:name="Grid Table 6 Colorful Accent 4" w:uiPriority="51"/>
+    <w:lsdException w:name="Grid Table 7 Colorful Accent 4" w:uiPriority="52"/>
+    <w:lsdException w:name="Grid Table 1 Light Accent 5" w:uiPriority="46"/>
+    <w:lsdException w:name="Grid Table 2 Accent 5" w:uiPriority="47"/>
+    <w:lsdException w:name="Grid Table 3 Accent 5" w:uiPriority="48"/>
+    <w:lsdException w:name="Grid Table 4 Accent 5" w:uiPriority="49"/>
+    <w:lsdException w:name="Grid Table 5 Dark Accent 5" w:uiPriority="50"/>
+    <w:lsdException w:name="Grid Table 6 Colorful Accent 5" w:uiPriority="51"/>
+    <w:lsdException w:name="Grid Table 7 Colorful Accent 5" w:uiPriority="52"/>
+    <w:lsdException w:name="Grid Table 1 Light Accent 6" w:uiPriority="46"/>
+    <w:lsdException w:name="Grid Table 2 Accent 6" w:uiPriority="47"/>
+    <w:lsdException w:name="Grid Table 3 Accent 6" w:uiPriority="48"/>
+    <w:lsdException w:name="Grid Table 4 Accent 6" w:uiPriority="49"/>
+    <w:lsdException w:name="Grid Table 5 Dark Accent 6" w:uiPriority="50"/>
+    <w:lsdException w:name="Grid Table 6 Colorful Accent 6" w:uiPriority="51"/>
+    <w:lsdException w:name="Grid Table 7 Colorful Accent 6" w:uiPriority="52"/>
+    <w:lsdException w:name="List Table 1 Light" w:uiPriority="46"/>
+    <w:lsdException w:name="List Table 2" w:uiPriority="47"/>
+    <w:lsdException w:name="List Table 3" w:uiPriority="48"/>
+    <w:lsdException w:name="List Table 4" w:uiPriority="49"/>
+    <w:lsdException w:name="List Table 5 Dark" w:uiPriority="50"/>
+    <w:lsdException w:name="List Table 6 Colorful" w:uiPriority="51"/>
+    <w:lsdException w:name="List Table 7 Colorful" w:uiPriority="52"/>
+    <w:lsdException w:name="List Table 1 Light Accent 1" w:uiPriority="46"/>
+    <w:lsdException w:name="List Table 2 Accent 1" w:uiPriority="47"/>
+    <w:lsdException w:name="List Table 3 Accent 1" w:uiPriority="48"/>
+    <w:lsdException w:name="List Table 4 Accent 1" w:uiPriority="49"/>
+    <w:lsdException w:name="List Table 5 Dark Accent 1" w:uiPriority="50"/>
+    <w:lsdException w:name="List Table 6 Colorful Accent 1" w:uiPriority="51"/>
+    <w:lsdException w:name="List Table 7 Colorful Accent 1" w:uiPriority="52"/>
+    <w:lsdException w:name="List Table 1 Light Accent 2" w:uiPriority="46"/>
+    <w:lsdException w:name="List Table 2 Accent 2" w:uiPriority="47"/>
+    <w:lsdException w:name="List Table 3 Accent 2" w:uiPriority="48"/>
+    <w:lsdException w:name="List Table 4 Accent 2" w:uiPriority="49"/>
+    <w:lsdException w:name="List Table 5 Dark Accent 2" w:uiPriority="50"/>
+    <w:lsdException w:name="List Table 6 Colorful Accent 2" w:uiPriority="51"/>
+    <w:lsdException w:name="List Table 7 Colorful Accent 2" w:uiPriority="52"/>
+    <w:lsdException w:name="List Table 1 Light Accent 3" w:uiPriority="46"/>
+    <w:lsdException w:name="List Table 2 Accent 3" w:uiPriority="47"/>
+    <w:lsdException w:name="List Table 3 Accent 3" w:uiPriority="48"/>
+    <w:lsdException w:name="List Table 4 Accent 3" w:uiPriority="49"/>
+    <w:lsdException w:name="List Table 5 Dark Accent 3" w:uiPriority="50"/>
+    <w:lsdException w:name="List Table 6 Colorful Accent 3" w:uiPriority="51"/>
+    <w:lsdException w:name="List Table 7 Colorful Accent 3" w:uiPriority="52"/>
+    <w:lsdException w:name="List Table 1 Light Accent 4" w:uiPriority="46"/>
+    <w:lsdException w:name="List Table 2 Accent 4" w:uiPriority="47"/>
+    <w:lsdException w:name="List Table 3 Accent 4" w:uiPriority="48"/>
+    <w:lsdException w:name="List Table 4 Accent 4" w:uiPriority="49"/>
+    <w:lsdException w:name="List Table 5 Dark Accent 4" w:uiPriority="50"/>
+    <w:lsdException w:name="List Table 6 Colorful Accent 4" w:uiPriority="51"/>
+    <w:lsdException w:name="List Table 7 Colorful Accent 4" w:uiPriority="52"/>
+    <w:lsdException w:name="List Table 1 Light Accent 5" w:uiPriority="46"/>
+    <w:lsdException w:name="List Table 2 Accent 5" w:uiPriority="47"/>
+    <w:lsdException w:name="List Table 3 Accent 5" w:uiPriority="48"/>
+    <w:lsdException w:name="List Table 4 Accent 5" w:uiPriority="49"/>
+    <w:lsdException w:name="List Table 5 Dark Accent 5" w:uiPriority="50"/>
+    <w:lsdException w:name="List Table 6 Colorful Accent 5" w:uiPriority="51"/>
+    <w:lsdException w:name="List Table 7 Colorful Accent 5" w:uiPriority="52"/>
+    <w:lsdException w:name="List Table 1 Light Accent 6" w:uiPriority="46"/>
+    <w:lsdException w:name="List Table 2 Accent 6" w:uiPriority="47"/>
+    <w:lsdException w:name="List Table 3 Accent 6" w:uiPriority="48"/>
+    <w:lsdException w:name="List Table 4 Accent 6" w:uiPriority="49"/>
+    <w:lsdException w:name="List Table 5 Dark Accent 6" w:uiPriority="50"/>
+    <w:lsdException w:name="List Table 6 Colorful Accent 6" w:uiPriority="51"/>
+    <w:lsdException w:name="List Table 7 Colorful Accent 6" w:uiPriority="52"/>
+  </w:latentStyles>
+  <w:style w:type="paragraph" w:default="1" w:styleId="Normal">
+    <w:name w:val="Normal"/>
+    <w:qFormat/>
+  </w:style>
+  <w:style w:type="character" w:default="1" w:styleId="DefaultParagraphFont">
+    <w:name w:val="Default Paragraph Font"/>
+    <w:uiPriority w:val="1"/>
+    <w:semiHidden/>
+    <w:unhideWhenUsed/>
+  </w:style>
+  <w:style w:type="table" w:default="1" w:styleId="TableNormal">
+    <w:name w:val="Normal Table"/>
+    <w:uiPriority w:val="99"/>
+    <w:semiHidden/>
+    <w:unhideWhenUsed/>
+    <w:tblPr>
+      <w:tblInd w:w="0" w:type="dxa"/>
+      <w:tblCellMar>
+        <w:top w:w="0" w:type="dxa"/>
+        <w:left w:w="108" w:type="dxa"/>
+        <w:bottom w:w="0" w:type="dxa"/>
+        <w:right w:w="108" w:type="dxa"/>
+      </w:tblCellMar>
+    </w:tblPr>
+  </w:style>
+  <w:style w:type="numbering" w:default="1" w:styleId="NoList">
+    <w:name w:val="No List"/>
+    <w:uiPriority w:val="99"/>
+    <w:semiHidden/>
+    <w:unhideWhenUsed/>
+  </w:style>
+  <w:style w:type="paragraph" w:customStyle="1" w:styleId="D1461EF00BD649D7991A14C206EDDA21">
+    <w:name w:val="D1461EF00BD649D7991A14C206EDDA21"/>
+    <w:rsid w:val="00B53373"/>
+  </w:style>
+  <w:style w:type="character" w:styleId="PlaceholderText">
+    <w:name w:val="Placeholder Text"/>
+    <w:basedOn w:val="DefaultParagraphFont"/>
+    <w:uiPriority w:val="99"/>
+    <w:semiHidden/>
+    <w:rsid w:val="00B53373"/>
+    <w:rPr>
+      <w:color w:val="808080"/>
+    </w:rPr>
+  </w:style>
+</w:styles>
+</file>
+
+<file path=word/glossary/webSettings.xml><?xml version="1.0" encoding="utf-8"?>
+<w:webSettings xmlns:mc="http://schemas.openxmlformats.org/markup-compatibility/2006" xmlns:r="http://schemas.openxmlformats.org/officeDocument/2006/relationships" xmlns:w="http://schemas.openxmlformats.org/wordprocessingml/2006/main" xmlns:w14="http://schemas.microsoft.com/office/word/2010/wordml" xmlns:w15="http://schemas.microsoft.com/office/word/2012/wordml" mc:Ignorable="w14 w15">
+  <w:optimizeForBrowser/>
+</w:webSettings>
 </file>
 
 <file path=word/theme/theme1.xml><?xml version="1.0" encoding="utf-8"?>
@@ -2857,4 +4120,16 @@
     </a:ext>
   </a:extLst>
 </a:theme>
+</file>
+
+<file path=customXml/item1.xml><?xml version="1.0" encoding="utf-8"?>
+<b:Sources xmlns:b="http://schemas.openxmlformats.org/officeDocument/2006/bibliography" xmlns="http://schemas.openxmlformats.org/officeDocument/2006/bibliography" SelectedStyle="\APASixthEditionOfficeOnline.xsl" StyleName="APA" Version="6"/>
+</file>
+
+<file path=customXml/itemProps1.xml><?xml version="1.0" encoding="utf-8"?>
+<ds:datastoreItem xmlns:ds="http://schemas.openxmlformats.org/officeDocument/2006/customXml" ds:itemID="{1DE0E60E-D093-4933-93C2-39F3C715031E}">
+  <ds:schemaRefs>
+    <ds:schemaRef ds:uri="http://schemas.openxmlformats.org/officeDocument/2006/bibliography"/>
+  </ds:schemaRefs>
+</ds:datastoreItem>
 </file>
</xml_diff>